<commit_message>
Added tags to Email template for automatic replacement. Now the whole configuration for both templates is done strictly from from the Config file. Reformatted the Config file for better readability and better clarity.
</commit_message>
<xml_diff>
--- a/Email template.docx
+++ b/Email template.docx
@@ -262,61 +262,89 @@
         <w:rPr>
           <w:b/>
         </w:rPr>
+        <w:t>&lt;b</w:t>
+      </w:r>
+      <w:r>
+        <w:rPr>
+          <w:b/>
+          <w:bCs/>
+          <w:lang w:val="sk-SK"/>
+        </w:rPr>
+        <w:t>{{IBAN</w:t>
+      </w:r>
+      <w:r>
+        <w:rPr>
+          <w:b/>
+          <w:bCs/>
+          <w:lang w:val="en-US"/>
+        </w:rPr>
+        <w:t>}}</w:t>
+      </w:r>
+      <w:r>
+        <w:rPr>
+          <w:b/>
+        </w:rPr>
+        <w:t>&lt;/b&gt;</w:t>
+      </w:r>
+      <w:r>
+        <w:t>&lt;br&gt;</w:t>
+      </w:r>
+    </w:p>
+    <w:p>
+      <w:r>
+        <w:t>Do správy pre prijímateľa prosím uveďte:&lt;br&gt;</w:t>
+      </w:r>
+    </w:p>
+    <w:p>
+      <w:r>
+        <w:rPr>
+          <w:b/>
+        </w:rPr>
         <w:t>&lt;b&gt;</w:t>
       </w:r>
-      <w:commentRangeStart w:id="0"/>
-      <w:r>
-        <w:rPr>
-          <w:b/>
-          <w:bCs/>
-          <w:i/>
+      <w:r>
+        <w:rPr>
+          <w:b/>
           <w:iCs/>
-          <w:sz w:val="20"/>
-          <w:szCs w:val="20"/>
           <w:lang w:val="sk-SK"/>
         </w:rPr>
-        <w:t xml:space="preserve">(manuálne doplňte </w:t>
-      </w:r>
-      <w:r>
-        <w:rPr>
-          <w:b/>
-          <w:bCs/>
-          <w:i/>
+        <w:t>„</w:t>
+      </w:r>
+      <w:proofErr w:type="spellStart"/>
+      <w:r>
+        <w:rPr>
+          <w:b/>
           <w:iCs/>
-          <w:sz w:val="20"/>
-          <w:szCs w:val="20"/>
           <w:lang w:val="sk-SK"/>
         </w:rPr>
-        <w:t>číslo účtu</w:t>
-      </w:r>
-      <w:r>
-        <w:rPr>
-          <w:b/>
-          <w:bCs/>
-          <w:i/>
+        <w:t>Tabor</w:t>
+      </w:r>
+      <w:proofErr w:type="spellEnd"/>
+      <w:r>
+        <w:rPr>
+          <w:b/>
           <w:iCs/>
-          <w:sz w:val="20"/>
-          <w:szCs w:val="20"/>
-        </w:rPr>
-        <w:t xml:space="preserve"> zboru</w:t>
-      </w:r>
-      <w:commentRangeEnd w:id="0"/>
-      <w:r>
-        <w:rPr>
-          <w:rStyle w:val="Odkaznakomentr"/>
-        </w:rPr>
-        <w:commentReference w:id="0"/>
-      </w:r>
-      <w:r>
-        <w:rPr>
-          <w:b/>
-          <w:bCs/>
-          <w:i/>
+          <w:lang w:val="sk-SK"/>
+        </w:rPr>
+        <w:t xml:space="preserve"> {{Rok}}, </w:t>
+      </w:r>
+      <w:bookmarkStart w:id="0" w:name="_Hlk125239235"/>
+      <w:r>
+        <w:rPr>
+          <w:b/>
           <w:iCs/>
-          <w:sz w:val="20"/>
-          <w:szCs w:val="20"/>
-        </w:rPr>
-        <w:t>)</w:t>
+          <w:lang w:val="sk-SK"/>
+        </w:rPr>
+        <w:t>{{Meno}} {{Priezvisko}}</w:t>
+      </w:r>
+      <w:bookmarkEnd w:id="0"/>
+      <w:r>
+        <w:rPr>
+          <w:b/>
+          <w:iCs/>
+          <w:lang w:val="sk-SK"/>
+        </w:rPr>
+        <w:t>, {{Rok narodenia účastníka}}“</w:t>
       </w:r>
       <w:r>
         <w:rPr>
@@ -325,71 +353,112 @@
         <w:t>&lt;/b&gt;</w:t>
       </w:r>
       <w:r>
+        <w:t>.&lt;/p&gt;</w:t>
+      </w:r>
+    </w:p>
+    <w:p/>
+    <w:p>
+      <w:r>
+        <w:t>&lt;p&gt;</w:t>
+      </w:r>
+      <w:r>
+        <w:rPr>
+          <w:b/>
+        </w:rPr>
+        <w:t>&lt;b&gt;Miesto tábora&lt;/b&gt;</w:t>
+      </w:r>
+      <w:r>
         <w:t>&lt;br&gt;</w:t>
       </w:r>
     </w:p>
     <w:p>
       <w:r>
-        <w:t>Do správy pre prijímateľa prosím uveďte:&lt;br&gt;</w:t>
-      </w:r>
-    </w:p>
-    <w:p>
-      <w:r>
-        <w:rPr>
-          <w:b/>
-        </w:rPr>
-        <w:t>&lt;b&gt;</w:t>
+        <w:rPr>
+          <w:color w:val="222222"/>
+          <w:highlight w:val="white"/>
+        </w:rPr>
+        <w:t xml:space="preserve">Táboriť budeme v blízkosti obce </w:t>
+      </w:r>
+      <w:r>
+        <w:rPr>
+          <w:b/>
+          <w:color w:val="222222"/>
+          <w:highlight w:val="white"/>
+        </w:rPr>
+        <w:t>{{Tábor - obec}}</w:t>
+      </w:r>
+      <w:r>
+        <w:rPr>
+          <w:color w:val="222222"/>
+          <w:highlight w:val="white"/>
+        </w:rPr>
+        <w:t xml:space="preserve">. </w:t>
+      </w:r>
+      <w:r>
+        <w:t xml:space="preserve"> Súradnice lúky sú </w:t>
+      </w:r>
+      <w:r>
+        <w:rPr>
+          <w:b/>
+        </w:rPr>
+        <w:t>&lt;b</w:t>
+      </w:r>
+      <w:r>
+        <w:rPr>
+          <w:b/>
+          <w:color w:val="222222"/>
+          <w:highlight w:val="white"/>
+        </w:rPr>
+        <w:t xml:space="preserve">{{Tábor - </w:t>
+      </w:r>
+      <w:r>
+        <w:rPr>
+          <w:b/>
+          <w:color w:val="222222"/>
+          <w:highlight w:val="white"/>
+        </w:rPr>
+        <w:t>súradnice</w:t>
+      </w:r>
+      <w:r>
+        <w:rPr>
+          <w:b/>
+          <w:color w:val="222222"/>
+          <w:highlight w:val="white"/>
+        </w:rPr>
+        <w:t>}}</w:t>
+      </w:r>
+      <w:r>
+        <w:rPr>
+          <w:color w:val="222222"/>
+          <w:highlight w:val="white"/>
+        </w:rPr>
+        <w:t>.</w:t>
+      </w:r>
+      <w:r>
+        <w:rPr>
+          <w:b/>
+        </w:rPr>
+        <w:t>&lt;/b&gt;</w:t>
+      </w:r>
+      <w:r>
+        <w:t xml:space="preserve"> - stačí ich skopírovať napríklad do Google </w:t>
       </w:r>
       <w:proofErr w:type="spellStart"/>
       <w:r>
-        <w:rPr>
-          <w:b/>
-        </w:rPr>
-        <w:t>Tabor</w:t>
+        <w:t>Maps</w:t>
       </w:r>
       <w:proofErr w:type="spellEnd"/>
       <w:r>
-        <w:rPr>
-          <w:b/>
-        </w:rPr>
-        <w:t xml:space="preserve"> </w:t>
-      </w:r>
-      <w:commentRangeStart w:id="1"/>
-      <w:r>
-        <w:rPr>
-          <w:b/>
-        </w:rPr>
-        <w:t>(</w:t>
-      </w:r>
-      <w:proofErr w:type="spellStart"/>
-      <w:r>
-        <w:rPr>
-          <w:b/>
-        </w:rPr>
-        <w:t>aktualny</w:t>
-      </w:r>
-      <w:proofErr w:type="spellEnd"/>
-      <w:r>
-        <w:rPr>
-          <w:b/>
-        </w:rPr>
-        <w:t xml:space="preserve"> rok)</w:t>
-      </w:r>
-      <w:commentRangeEnd w:id="1"/>
-      <w:r>
-        <w:rPr>
-          <w:rStyle w:val="Odkaznakomentr"/>
-        </w:rPr>
-        <w:commentReference w:id="1"/>
-      </w:r>
-      <w:r>
-        <w:rPr>
-          <w:b/>
-        </w:rPr>
-        <w:t>, Meno Priezvisko účastníka, Rok narodenia účastníka&lt;/b&gt;</w:t>
-      </w:r>
-      <w:r>
-        <w:t>.&lt;/p&gt;</w:t>
+        <w:t xml:space="preserve"> a mapy Vám ukážu presnú polohu táboriska. Tú z bezpečnostných dôvodov nikde verejne neuvádzame a teda ju nenájdete ani na našej webstránke. Preto Vás prosíme,</w:t>
+      </w:r>
+      <w:r>
+        <w:rPr>
+          <w:b/>
+        </w:rPr>
+        <w:t xml:space="preserve"> &lt;b&gt;aby ste si ju pre prípad potreby dôkladne uchovali&lt;/b&gt;</w:t>
+      </w:r>
+      <w:r>
+        <w:t xml:space="preserve"> (napríklad jej zaznačením alebo uchovaním tohto mailu.&lt;/p&gt;</w:t>
       </w:r>
     </w:p>
     <w:p/>
@@ -401,7 +470,7 @@
         <w:rPr>
           <w:b/>
         </w:rPr>
-        <w:t>&lt;b&gt;Miesto tábora&lt;/b&gt;</w:t>
+        <w:t>&lt;b&gt;Ďalej Vám dávame do pozornosti, že podpisom prihlášky súhlasíte s nasledovným:&lt;/b&gt;</w:t>
       </w:r>
       <w:r>
         <w:t>&lt;br&gt;</w:t>
@@ -409,277 +478,127 @@
     </w:p>
     <w:p>
       <w:r>
-        <w:rPr>
-          <w:color w:val="222222"/>
-          <w:highlight w:val="white"/>
-        </w:rPr>
-        <w:t xml:space="preserve">Táboriť budeme v blízkosti obce </w:t>
-      </w:r>
-      <w:commentRangeStart w:id="2"/>
-      <w:r>
-        <w:rPr>
-          <w:b/>
-          <w:color w:val="222222"/>
-          <w:highlight w:val="white"/>
-        </w:rPr>
-        <w:t>(manuálne nahradiť názov obce)</w:t>
-      </w:r>
-      <w:commentRangeEnd w:id="2"/>
-      <w:r>
-        <w:rPr>
-          <w:rStyle w:val="Odkaznakomentr"/>
-        </w:rPr>
-        <w:commentReference w:id="2"/>
-      </w:r>
-      <w:r>
-        <w:rPr>
-          <w:color w:val="222222"/>
-          <w:highlight w:val="white"/>
-        </w:rPr>
-        <w:t xml:space="preserve">. </w:t>
-      </w:r>
-      <w:r>
-        <w:t xml:space="preserve"> Súradnice lúky sú </w:t>
-      </w:r>
-      <w:r>
-        <w:rPr>
-          <w:b/>
-        </w:rPr>
-        <w:t>&lt;b&gt;</w:t>
-      </w:r>
-      <w:commentRangeStart w:id="3"/>
-      <w:r>
-        <w:rPr>
-          <w:b/>
-          <w:sz w:val="20"/>
-          <w:szCs w:val="20"/>
-        </w:rPr>
-        <w:t>(manuálne nahradiť súradnice táboriska)</w:t>
-      </w:r>
-      <w:commentRangeEnd w:id="3"/>
-      <w:r>
-        <w:rPr>
-          <w:rStyle w:val="Odkaznakomentr"/>
-        </w:rPr>
-        <w:commentReference w:id="3"/>
-      </w:r>
-      <w:r>
-        <w:rPr>
-          <w:b/>
-        </w:rPr>
-        <w:t>&lt;/b&gt;</w:t>
-      </w:r>
-      <w:r>
-        <w:rPr>
-          <w:sz w:val="21"/>
-          <w:szCs w:val="21"/>
-        </w:rPr>
-        <w:t xml:space="preserve"> - stačí ich skopírovať napríklad do Google </w:t>
-      </w:r>
-      <w:proofErr w:type="spellStart"/>
-      <w:r>
-        <w:rPr>
-          <w:sz w:val="21"/>
-          <w:szCs w:val="21"/>
-        </w:rPr>
-        <w:t>Maps</w:t>
-      </w:r>
-      <w:proofErr w:type="spellEnd"/>
-      <w:r>
-        <w:rPr>
-          <w:sz w:val="21"/>
-          <w:szCs w:val="21"/>
-        </w:rPr>
-        <w:t xml:space="preserve"> a mapy Vám ukážu presnú polohu táboriska. Tú z bezpečnostných dôvodov nikde verejne neuvádzame a teda ju nenájdete ani na našej webstránke. Preto Vás prosíme,</w:t>
-      </w:r>
-      <w:r>
-        <w:rPr>
-          <w:b/>
-          <w:sz w:val="21"/>
-          <w:szCs w:val="21"/>
-        </w:rPr>
-        <w:t xml:space="preserve"> </w:t>
-      </w:r>
-      <w:r>
-        <w:rPr>
-          <w:b/>
-        </w:rPr>
-        <w:t>&lt;b&gt;</w:t>
-      </w:r>
-      <w:r>
-        <w:rPr>
-          <w:b/>
-          <w:sz w:val="21"/>
-          <w:szCs w:val="21"/>
-        </w:rPr>
-        <w:t>aby ste si ju pre prípad potreby dôkladne uchovali</w:t>
-      </w:r>
-      <w:r>
-        <w:rPr>
-          <w:b/>
-        </w:rPr>
-        <w:t>&lt;/b&gt;</w:t>
-      </w:r>
-      <w:r>
-        <w:rPr>
-          <w:sz w:val="21"/>
-          <w:szCs w:val="21"/>
-        </w:rPr>
-        <w:t xml:space="preserve"> (napríklad jej zaznačením alebo uchovaním tohto mailu.</w:t>
-      </w:r>
-      <w:r>
-        <w:t>&lt;/p&gt;</w:t>
+        <w:t xml:space="preserve">1) Tábora sa môžu zúčastniť len členovia nášho zboru s </w:t>
+      </w:r>
+      <w:r>
+        <w:rPr>
+          <w:b/>
+        </w:rPr>
+        <w:t>&lt;b&gt;platným ročným členstvom&lt;/b&gt;</w:t>
+      </w:r>
+      <w:r>
+        <w:t>. Preto ak účastník v tomto kalendárnom roku ešte nemá uhradený ročný príspevok, tak sa zaväzujem ho uhradiť ešte pred začatím tábora. Pre bližšie informácie kontaktujte prosím vodcu oddielu Vášho dieťaťa. Vodcu oddielu odporúčame kontaktovať aj v prípade, že si nie ste istí či ste už príspevok v tomto roku uhradili alebo nie.&lt;br&gt;</w:t>
+      </w:r>
+    </w:p>
+    <w:p>
+      <w:r>
+        <w:t xml:space="preserve">2) Pri hrubom porušení disciplíny môže byť účastník z tábora </w:t>
+      </w:r>
+      <w:r>
+        <w:rPr>
+          <w:b/>
+        </w:rPr>
+        <w:t xml:space="preserve"> &lt;b&gt;vylúčený&lt;/b&gt;</w:t>
+      </w:r>
+      <w:r>
+        <w:t xml:space="preserve"> bez nároku na vrátenie účastníckeho poplatku. Ďalej súhlasím, že prípadný nevyčerpaný zostatok účastníckeho poplatku môže byť predisponovaný do príjmu zboru na rozvoj ďalšej činnosti.&lt;br&gt;</w:t>
+      </w:r>
+    </w:p>
+    <w:p>
+      <w:r>
+        <w:lastRenderedPageBreak/>
+        <w:t xml:space="preserve">3)Poplatok pri neúčasti bude vrátený iba pri udaní vážneho dôvodu, v inom prípade bude </w:t>
+      </w:r>
+      <w:r>
+        <w:rPr>
+          <w:b/>
+        </w:rPr>
+        <w:t>&lt;b&gt;uplatnený storno poplatok&lt;/b&gt;</w:t>
+      </w:r>
+      <w:r>
+        <w:t>.&lt;br&gt;</w:t>
+      </w:r>
+    </w:p>
+    <w:p>
+      <w:r>
+        <w:t xml:space="preserve">4) Pokiaľ si účastník so sebou na tábor prinesie </w:t>
+      </w:r>
+      <w:r>
+        <w:rPr>
+          <w:b/>
+        </w:rPr>
+        <w:t>&lt;b&gt;mobilný telefón alebo iné elektronické zariadenie, môže mu byť zabavený&lt;/b&gt;</w:t>
+      </w:r>
+      <w:r>
+        <w:t>, a zbor nebude zodpovedať za žiadne prípadné škody.&lt;br&gt;</w:t>
+      </w:r>
+    </w:p>
+    <w:p>
+      <w:r>
+        <w:t xml:space="preserve">5) </w:t>
+      </w:r>
+      <w:r>
+        <w:rPr>
+          <w:b/>
+        </w:rPr>
+        <w:t>&lt;b&gt;Táborový zdravotník&lt;/b&gt;</w:t>
+      </w:r>
+      <w:r>
+        <w:t xml:space="preserve"> môže v prípade nutnosti účastníkovi </w:t>
+      </w:r>
+      <w:r>
+        <w:rPr>
+          <w:b/>
+        </w:rPr>
+        <w:t>podať liek</w:t>
+      </w:r>
+      <w:r>
+        <w:t xml:space="preserve">, </w:t>
+      </w:r>
+      <w:r>
+        <w:rPr>
+          <w:b/>
+        </w:rPr>
+        <w:t>zobrať účastníka do nemocnice</w:t>
+      </w:r>
+      <w:r>
+        <w:t xml:space="preserve"> a </w:t>
+      </w:r>
+      <w:r>
+        <w:rPr>
+          <w:b/>
+        </w:rPr>
+        <w:t>vystupovať ako sprievod namiesto rodiča&lt;/b&gt;</w:t>
+      </w:r>
+      <w:r>
+        <w:t>.&lt;br&gt;</w:t>
+      </w:r>
+    </w:p>
+    <w:p>
+      <w:r>
+        <w:t xml:space="preserve">6) Ak táborový zdravotník vyhodnotí zdravotný stav účastníka ako nespôsobilý pre jeho ďalší pobyt na tábore (príznaky infekčného ochorenia, vážny úraz…) zabezpečím jeho odvoz domov </w:t>
+      </w:r>
+      <w:r>
+        <w:rPr>
+          <w:b/>
+        </w:rPr>
+        <w:t>&lt;b&gt;do jedného dňa od oznámenia&lt;/b&gt;</w:t>
+      </w:r>
+      <w:r>
+        <w:t>.&lt;br&gt;</w:t>
+      </w:r>
+    </w:p>
+    <w:p>
+      <w:r>
+        <w:t>7) V prípade potvrdenia ochorenia COVID-19 u ktoréhokoľvek účastníka alebo organizátora tábora sa tábor ukončuje a v tomto prípade taktiež zabezpečím odvoz dieťaťa domov, ak platné nariadenia neurčia iný postup.&lt;/p&gt;</w:t>
       </w:r>
     </w:p>
     <w:p/>
     <w:p>
       <w:r>
-        <w:t>&lt;p&gt;</w:t>
-      </w:r>
-      <w:r>
-        <w:rPr>
-          <w:b/>
-        </w:rPr>
-        <w:t>&lt;b&gt;Ďalej Vám dávame do pozornosti, že podpisom prihlášky súhlasíte s nasledovným:&lt;/b&gt;</w:t>
-      </w:r>
-      <w:r>
-        <w:t>&lt;br&gt;</w:t>
-      </w:r>
-    </w:p>
-    <w:p>
-      <w:r>
-        <w:t xml:space="preserve">1) Tábora sa môžu zúčastniť len členovia nášho zboru s </w:t>
-      </w:r>
-      <w:r>
-        <w:rPr>
-          <w:b/>
-        </w:rPr>
-        <w:t>&lt;b&gt;platným ročným členstvom&lt;/b&gt;</w:t>
-      </w:r>
-      <w:r>
-        <w:t>. Preto ak účastník v tomto kalendárnom roku ešte nemá uhradený ročný príspevok, tak sa zaväzujem ho uhradiť ešte pred začatím tábora. Pre bližšie informácie kontaktujte prosím vodcu oddielu Vášho dieťaťa. Vodcu oddielu odporúčame kontaktovať aj v prípade, že si nie ste istí či ste už príspevok v tomto roku uhradili alebo nie.&lt;br&gt;</w:t>
-      </w:r>
-    </w:p>
-    <w:p>
-      <w:r>
-        <w:t xml:space="preserve">2) Pri hrubom porušení disciplíny môže byť účastník z tábora </w:t>
-      </w:r>
-      <w:r>
-        <w:rPr>
-          <w:b/>
-          <w:sz w:val="21"/>
-          <w:szCs w:val="21"/>
-        </w:rPr>
-        <w:t xml:space="preserve"> </w:t>
-      </w:r>
-      <w:r>
-        <w:rPr>
-          <w:b/>
-        </w:rPr>
-        <w:t>&lt;b&gt;vylúčený&lt;/b&gt;</w:t>
-      </w:r>
-      <w:r>
-        <w:t xml:space="preserve"> bez nároku na vrátenie účastníckeho poplatku. Ďalej súhlasím, že prípadný nevyčerpaný zostatok </w:t>
-      </w:r>
-      <w:r>
-        <w:lastRenderedPageBreak/>
-        <w:t>účastníckeho poplatku môže byť predisponovaný do príjmu zboru na rozvoj ďalšej činnosti.&lt;br&gt;</w:t>
-      </w:r>
-    </w:p>
-    <w:p>
-      <w:r>
-        <w:t xml:space="preserve">3)Poplatok pri neúčasti bude vrátený iba pri udaní vážneho dôvodu, v inom prípade bude </w:t>
-      </w:r>
-      <w:r>
-        <w:rPr>
-          <w:b/>
-        </w:rPr>
-        <w:t>&lt;b&gt;uplatnený storno poplatok&lt;/b&gt;</w:t>
-      </w:r>
-      <w:r>
-        <w:t>.&lt;br&gt;</w:t>
-      </w:r>
-    </w:p>
-    <w:p>
-      <w:r>
-        <w:t xml:space="preserve">4) Pokiaľ si účastník so sebou na tábor prinesie </w:t>
-      </w:r>
-      <w:r>
-        <w:rPr>
-          <w:b/>
-        </w:rPr>
-        <w:t>&lt;b&gt;mobilný telefón alebo iné elektronické zariadenie, môže mu byť zabavený&lt;/b&gt;</w:t>
-      </w:r>
-      <w:r>
-        <w:t>, a zbor nebude zodpovedať za žiadne prípadné škody.&lt;br&gt;</w:t>
-      </w:r>
-    </w:p>
-    <w:p>
-      <w:r>
-        <w:t xml:space="preserve">5) </w:t>
-      </w:r>
-      <w:r>
-        <w:rPr>
-          <w:b/>
-        </w:rPr>
-        <w:t>&lt;b&gt;Táborový zdravotník&lt;/b&gt;</w:t>
-      </w:r>
-      <w:r>
-        <w:t xml:space="preserve"> môže v prípade nutnosti účastníkovi </w:t>
-      </w:r>
-      <w:r>
-        <w:rPr>
-          <w:b/>
-        </w:rPr>
-        <w:t>podať liek</w:t>
-      </w:r>
-      <w:r>
-        <w:t xml:space="preserve">, </w:t>
-      </w:r>
-      <w:r>
-        <w:rPr>
-          <w:b/>
-        </w:rPr>
-        <w:t>zobrať účastníka do nemocnice</w:t>
-      </w:r>
-      <w:r>
-        <w:t xml:space="preserve"> a </w:t>
-      </w:r>
-      <w:r>
-        <w:rPr>
-          <w:b/>
-        </w:rPr>
-        <w:t>vystupovať ako sprievod namiesto rodiča&lt;/b&gt;</w:t>
-      </w:r>
-      <w:r>
-        <w:t>.&lt;br&gt;</w:t>
-      </w:r>
-    </w:p>
-    <w:p>
-      <w:r>
-        <w:t xml:space="preserve">6) Ak táborový zdravotník vyhodnotí zdravotný stav účastníka ako nespôsobilý pre jeho ďalší pobyt na tábore (príznaky infekčného ochorenia, vážny úraz…) zabezpečím jeho odvoz domov </w:t>
-      </w:r>
-      <w:r>
-        <w:rPr>
-          <w:b/>
-        </w:rPr>
-        <w:t>&lt;b&gt;do jedného dňa od oznámenia&lt;/b&gt;</w:t>
-      </w:r>
-      <w:r>
-        <w:t>.&lt;br&gt;</w:t>
-      </w:r>
-    </w:p>
-    <w:p>
-      <w:r>
-        <w:t>7) V prípade potvrdenia ochorenia COVID-19 u ktoréhokoľvek účastníka alebo organizátora tábora sa tábor ukončuje a v tomto prípade taktiež zabezpečím odvoz dieťaťa domov, ak platné nariadenia neurčia iný postup.&lt;/p&gt;</w:t>
-      </w:r>
-    </w:p>
-    <w:p/>
-    <w:p>
-      <w:r>
         <w:t>&lt;p&gt;Aktuálne informácie o tábore nájdete vždy na</w:t>
       </w:r>
-      <w:hyperlink r:id="rId8">
+      <w:hyperlink r:id="rId4">
         <w:r>
           <w:t xml:space="preserve"> </w:t>
         </w:r>
@@ -695,156 +614,152 @@
       <w:r>
         <w:t>="</w:t>
       </w:r>
-      <w:commentRangeStart w:id="4"/>
-      <w:r>
-        <w:rPr>
-          <w:b/>
+      <w:r>
+        <w:rPr>
+          <w:color w:val="222222"/>
+          <w:highlight w:val="white"/>
+        </w:rPr>
+        <w:t xml:space="preserve">{{Tábor - </w:t>
+      </w:r>
+      <w:r>
+        <w:rPr>
+          <w:color w:val="222222"/>
+          <w:highlight w:val="white"/>
+        </w:rPr>
+        <w:t>web</w:t>
+      </w:r>
+      <w:r>
+        <w:rPr>
+          <w:color w:val="222222"/>
+          <w:highlight w:val="white"/>
+        </w:rPr>
+        <w:t>}}</w:t>
+      </w:r>
+      <w:r>
+        <w:t>"&gt;našej zborovej stránke.&lt;/a&gt;&lt;/p&gt;</w:t>
+      </w:r>
+    </w:p>
+    <w:p/>
+    <w:p>
+      <w:r>
+        <w:t>&lt;br&gt;</w:t>
+      </w:r>
+    </w:p>
+    <w:p>
+      <w:pPr>
+        <w:rPr>
+          <w:lang w:val="en-US"/>
+        </w:rPr>
+      </w:pPr>
+      <w:r>
+        <w:t>&lt;p&gt;S pozdravom a želaním krásnych letných zážitkov,&lt;br&gt;</w:t>
+      </w:r>
+    </w:p>
+    <w:p>
+      <w:r>
+        <w:rPr>
           <w:bCs/>
-        </w:rPr>
-        <w:fldChar w:fldCharType="begin"/>
-      </w:r>
-      <w:r>
-        <w:rPr>
-          <w:b/>
+          <w:color w:val="222222"/>
+          <w:highlight w:val="white"/>
+        </w:rPr>
+        <w:t>{{</w:t>
+      </w:r>
+      <w:r>
+        <w:rPr>
           <w:bCs/>
-        </w:rPr>
-        <w:instrText>HYPERLINK "https://prvyzbor.sk/nase-akcie/tabor/" \h</w:instrText>
-      </w:r>
-      <w:r>
-        <w:rPr>
-          <w:b/>
+          <w:color w:val="222222"/>
+          <w:highlight w:val="white"/>
+        </w:rPr>
+        <w:t>Vodca</w:t>
+      </w:r>
+      <w:r>
+        <w:rPr>
           <w:bCs/>
-        </w:rPr>
-      </w:r>
-      <w:r>
-        <w:rPr>
-          <w:b/>
+          <w:color w:val="222222"/>
+          <w:highlight w:val="white"/>
+        </w:rPr>
+        <w:t xml:space="preserve"> - </w:t>
+      </w:r>
+      <w:r>
+        <w:rPr>
           <w:bCs/>
-        </w:rPr>
-        <w:fldChar w:fldCharType="separate"/>
-      </w:r>
-      <w:r>
-        <w:rPr>
-          <w:b/>
+          <w:color w:val="222222"/>
+          <w:highlight w:val="white"/>
+        </w:rPr>
+        <w:t>meno</w:t>
+      </w:r>
+      <w:r>
+        <w:rPr>
           <w:bCs/>
-        </w:rPr>
-        <w:t>(manuálne</w:t>
-      </w:r>
-      <w:r>
-        <w:rPr>
-          <w:b/>
+          <w:color w:val="222222"/>
+          <w:highlight w:val="white"/>
+        </w:rPr>
+        <w:t>}}</w:t>
+      </w:r>
+      <w:r>
+        <w:rPr>
           <w:bCs/>
-        </w:rPr>
-        <w:fldChar w:fldCharType="end"/>
-      </w:r>
-      <w:r>
-        <w:rPr>
-          <w:b/>
+          <w:color w:val="222222"/>
+        </w:rPr>
+        <w:t xml:space="preserve"> </w:t>
+      </w:r>
+      <w:r>
+        <w:t>| vodca tábora&lt;br&gt;</w:t>
+      </w:r>
+    </w:p>
+    <w:p>
+      <w:r>
+        <w:rPr>
           <w:bCs/>
-        </w:rPr>
-        <w:t xml:space="preserve"> doplniť </w:t>
-      </w:r>
-      <w:proofErr w:type="spellStart"/>
-      <w:r>
-        <w:rPr>
-          <w:b/>
+          <w:color w:val="222222"/>
+          <w:highlight w:val="white"/>
+        </w:rPr>
+        <w:t xml:space="preserve">{{Vodca - </w:t>
+      </w:r>
+      <w:r>
+        <w:rPr>
           <w:bCs/>
-        </w:rPr>
-        <w:t>link</w:t>
-      </w:r>
-      <w:proofErr w:type="spellEnd"/>
-      <w:r>
-        <w:rPr>
-          <w:b/>
+          <w:color w:val="222222"/>
+          <w:highlight w:val="white"/>
+        </w:rPr>
+        <w:t>email</w:t>
+      </w:r>
+      <w:r>
+        <w:rPr>
           <w:bCs/>
-        </w:rPr>
-        <w:t xml:space="preserve"> na stránku o tábore)</w:t>
-      </w:r>
-      <w:commentRangeEnd w:id="4"/>
-      <w:r>
-        <w:rPr>
-          <w:rStyle w:val="Odkaznakomentr"/>
-        </w:rPr>
-        <w:commentReference w:id="4"/>
-      </w:r>
-      <w:r>
-        <w:t>"&gt;našej zborovej stránke.&lt;/a&gt;&lt;/p&gt;</w:t>
-      </w:r>
-    </w:p>
-    <w:p/>
-    <w:p>
+          <w:color w:val="222222"/>
+          <w:highlight w:val="white"/>
+        </w:rPr>
+        <w:t>}}</w:t>
+      </w:r>
       <w:r>
         <w:t>&lt;br&gt;</w:t>
       </w:r>
     </w:p>
     <w:p>
       <w:r>
-        <w:t>&lt;p&gt;S pozdravom a želaním krásnych letných zážitkov,&lt;br&gt;</w:t>
-      </w:r>
-    </w:p>
-    <w:p>
-      <w:commentRangeStart w:id="5"/>
-      <w:r>
-        <w:rPr>
-          <w:b/>
+        <w:rPr>
           <w:bCs/>
-        </w:rPr>
-        <w:t xml:space="preserve">(doplniť meno </w:t>
-      </w:r>
-      <w:r>
-        <w:rPr>
-          <w:b/>
+          <w:color w:val="222222"/>
+          <w:highlight w:val="white"/>
+        </w:rPr>
+        <w:t xml:space="preserve">{{Vodca - </w:t>
+      </w:r>
+      <w:r>
+        <w:rPr>
           <w:bCs/>
-        </w:rPr>
-        <w:t>vodcu tábora</w:t>
-      </w:r>
-      <w:r>
-        <w:t xml:space="preserve">) </w:t>
-      </w:r>
-      <w:commentRangeEnd w:id="5"/>
-      <w:r>
-        <w:rPr>
-          <w:rStyle w:val="Odkaznakomentr"/>
-        </w:rPr>
-        <w:commentReference w:id="5"/>
-      </w:r>
-      <w:r>
-        <w:t>| vodca tábora&lt;br&gt;</w:t>
-      </w:r>
-    </w:p>
-    <w:p>
-      <w:r>
-        <w:rPr>
-          <w:b/>
+          <w:color w:val="222222"/>
+          <w:highlight w:val="white"/>
+        </w:rPr>
+        <w:t>mobil</w:t>
+      </w:r>
+      <w:r>
+        <w:rPr>
           <w:bCs/>
-        </w:rPr>
-        <w:t>(doplniť mail vodcu tábora)</w:t>
-      </w:r>
-      <w:r>
-        <w:t>&lt;br&gt;</w:t>
-      </w:r>
-    </w:p>
-    <w:p>
-      <w:r>
-        <w:rPr>
-          <w:b/>
-          <w:bCs/>
-        </w:rPr>
-        <w:t xml:space="preserve">(doplniť číslo </w:t>
-      </w:r>
-      <w:r>
-        <w:rPr>
-          <w:b/>
-          <w:bCs/>
-        </w:rPr>
-        <w:t>vodcu tábora</w:t>
-      </w:r>
-      <w:r>
-        <w:rPr>
-          <w:b/>
-          <w:bCs/>
-        </w:rPr>
-        <w:t>)</w:t>
+          <w:color w:val="222222"/>
+          <w:highlight w:val="white"/>
+        </w:rPr>
+        <w:t>}}</w:t>
       </w:r>
       <w:r>
         <w:t>&lt;/p&gt;</w:t>
@@ -858,166 +773,6 @@
     </w:sectPr>
   </w:body>
 </w:document>
-</file>
-
-<file path=word/comments.xml><?xml version="1.0" encoding="utf-8"?>
-<w:comments xmlns:wpc="http://schemas.microsoft.com/office/word/2010/wordprocessingCanvas" xmlns:cx="http://schemas.microsoft.com/office/drawing/2014/chartex" xmlns:cx1="http://schemas.microsoft.com/office/drawing/2015/9/8/chartex" xmlns:cx2="http://schemas.microsoft.com/office/drawing/2015/10/21/chartex" xmlns:cx3="http://schemas.microsoft.com/office/drawing/2016/5/9/chartex" xmlns:cx4="http://schemas.microsoft.com/office/drawing/2016/5/10/chartex" xmlns:cx5="http://schemas.microsoft.com/office/drawing/2016/5/11/chartex" xmlns:cx6="http://schemas.microsoft.com/office/drawing/2016/5/12/chartex" xmlns:cx7="http://schemas.microsoft.com/office/drawing/2016/5/13/chartex" xmlns:cx8="http://schemas.microsoft.com/office/drawing/2016/5/14/chartex" xmlns:mc="http://schemas.openxmlformats.org/markup-compatibility/2006" xmlns:aink="http://schemas.microsoft.com/office/drawing/2016/ink" xmlns:am3d="http://schemas.microsoft.com/office/drawing/2017/model3d" xmlns:o="urn:schemas-microsoft-com:office:office" xmlns:oel="http://schemas.microsoft.com/office/2019/extlst" xmlns:r="http://schemas.openxmlformats.org/officeDocument/2006/relationships" xmlns:m="http://schemas.openxmlformats.org/officeDocument/2006/math" xmlns:v="urn:schemas-microsoft-com:vml" xmlns:wp14="http://schemas.microsoft.com/office/word/2010/wordprocessingDrawing" xmlns:wp="http://schemas.openxmlformats.org/drawingml/2006/wordprocessingDrawing" xmlns:w10="urn:schemas-microsoft-com:office:word" xmlns:w="http://schemas.openxmlformats.org/wordprocessingml/2006/main" xmlns:w14="http://schemas.microsoft.com/office/word/2010/wordml" xmlns:w15="http://schemas.microsoft.com/office/word/2012/wordml" xmlns:w16cex="http://schemas.microsoft.com/office/word/2018/wordml/cex" xmlns:w16cid="http://schemas.microsoft.com/office/word/2016/wordml/cid" xmlns:w16="http://schemas.microsoft.com/office/word/2018/wordml" xmlns:w16sdtdh="http://schemas.microsoft.com/office/word/2020/wordml/sdtdatahash" xmlns:w16se="http://schemas.microsoft.com/office/word/2015/wordml/symex" xmlns:wpg="http://schemas.microsoft.com/office/word/2010/wordprocessingGroup" xmlns:wpi="http://schemas.microsoft.com/office/word/2010/wordprocessingInk" xmlns:wne="http://schemas.microsoft.com/office/word/2006/wordml" xmlns:wps="http://schemas.microsoft.com/office/word/2010/wordprocessingShape" mc:Ignorable="w14 w15 w16se w16cid w16 w16cex w16sdtdh wp14">
-  <w:comment w:id="0" w:author="Peter Šípoš" w:date="2022-07-15T23:14:00Z" w:initials="PŠ">
-    <w:p>
-      <w:pPr>
-        <w:pStyle w:val="Textkomentra"/>
-      </w:pPr>
-      <w:r>
-        <w:rPr>
-          <w:rStyle w:val="Odkaznakomentr"/>
-        </w:rPr>
-        <w:annotationRef/>
-      </w:r>
-      <w:r>
-        <w:rPr>
-          <w:lang w:val="en-US"/>
-        </w:rPr>
-        <w:t>Nahradiť</w:t>
-      </w:r>
-    </w:p>
-  </w:comment>
-  <w:comment w:id="1" w:author="Peter Šípoš" w:date="2022-07-15T23:14:00Z" w:initials="PŠ">
-    <w:p>
-      <w:pPr>
-        <w:pStyle w:val="Textkomentra"/>
-      </w:pPr>
-      <w:r>
-        <w:rPr>
-          <w:rStyle w:val="Odkaznakomentr"/>
-        </w:rPr>
-        <w:annotationRef/>
-      </w:r>
-      <w:r>
-        <w:rPr>
-          <w:lang w:val="en-US"/>
-        </w:rPr>
-        <w:t>V tomto dokumente treba rok meniť manuálne. Do budúcna je možnosť doplniť to do scriptu</w:t>
-      </w:r>
-    </w:p>
-  </w:comment>
-  <w:comment w:id="2" w:author="Peter Šípoš" w:date="2022-07-15T23:15:00Z" w:initials="PŠ">
-    <w:p>
-      <w:pPr>
-        <w:pStyle w:val="Textkomentra"/>
-      </w:pPr>
-      <w:r>
-        <w:rPr>
-          <w:rStyle w:val="Odkaznakomentr"/>
-        </w:rPr>
-        <w:annotationRef/>
-      </w:r>
-      <w:r>
-        <w:rPr>
-          <w:lang w:val="en-US"/>
-        </w:rPr>
-        <w:t>Nahradiť</w:t>
-      </w:r>
-    </w:p>
-  </w:comment>
-  <w:comment w:id="3" w:author="Peter Šípoš" w:date="2022-07-15T23:16:00Z" w:initials="PŠ">
-    <w:p>
-      <w:pPr>
-        <w:pStyle w:val="Textkomentra"/>
-      </w:pPr>
-      <w:r>
-        <w:rPr>
-          <w:rStyle w:val="Odkaznakomentr"/>
-        </w:rPr>
-        <w:annotationRef/>
-      </w:r>
-      <w:r>
-        <w:rPr>
-          <w:lang w:val="en-US"/>
-        </w:rPr>
-        <w:t>Nahradiť</w:t>
-      </w:r>
-    </w:p>
-  </w:comment>
-  <w:comment w:id="4" w:author="Peter Šípoš" w:date="2022-07-15T23:17:00Z" w:initials="PŠ">
-    <w:p>
-      <w:pPr>
-        <w:pStyle w:val="Textkomentra"/>
-      </w:pPr>
-      <w:r>
-        <w:rPr>
-          <w:rStyle w:val="Odkaznakomentr"/>
-        </w:rPr>
-        <w:annotationRef/>
-      </w:r>
-      <w:r>
-        <w:rPr>
-          <w:lang w:val="en-US"/>
-        </w:rPr>
-        <w:t>Nahradiť</w:t>
-      </w:r>
-    </w:p>
-  </w:comment>
-  <w:comment w:id="5" w:author="Peter Šípoš" w:date="2022-07-15T23:19:00Z" w:initials="PŠ">
-    <w:p>
-      <w:pPr>
-        <w:pStyle w:val="Textkomentra"/>
-      </w:pPr>
-      <w:r>
-        <w:rPr>
-          <w:rStyle w:val="Odkaznakomentr"/>
-        </w:rPr>
-        <w:annotationRef/>
-      </w:r>
-      <w:r>
-        <w:rPr>
-          <w:lang w:val="en-US"/>
-        </w:rPr>
-        <w:t>Nahradiť</w:t>
-      </w:r>
-    </w:p>
-  </w:comment>
-</w:comments>
-</file>
-
-<file path=word/commentsExtended.xml><?xml version="1.0" encoding="utf-8"?>
-<w15:commentsEx xmlns:wpc="http://schemas.microsoft.com/office/word/2010/wordprocessingCanvas" xmlns:cx="http://schemas.microsoft.com/office/drawing/2014/chartex" xmlns:cx1="http://schemas.microsoft.com/office/drawing/2015/9/8/chartex" xmlns:cx2="http://schemas.microsoft.com/office/drawing/2015/10/21/chartex" xmlns:cx3="http://schemas.microsoft.com/office/drawing/2016/5/9/chartex" xmlns:cx4="http://schemas.microsoft.com/office/drawing/2016/5/10/chartex" xmlns:cx5="http://schemas.microsoft.com/office/drawing/2016/5/11/chartex" xmlns:cx6="http://schemas.microsoft.com/office/drawing/2016/5/12/chartex" xmlns:cx7="http://schemas.microsoft.com/office/drawing/2016/5/13/chartex" xmlns:cx8="http://schemas.microsoft.com/office/drawing/2016/5/14/chartex" xmlns:mc="http://schemas.openxmlformats.org/markup-compatibility/2006" xmlns:aink="http://schemas.microsoft.com/office/drawing/2016/ink" xmlns:am3d="http://schemas.microsoft.com/office/drawing/2017/model3d" xmlns:o="urn:schemas-microsoft-com:office:office" xmlns:oel="http://schemas.microsoft.com/office/2019/extlst" xmlns:r="http://schemas.openxmlformats.org/officeDocument/2006/relationships" xmlns:m="http://schemas.openxmlformats.org/officeDocument/2006/math" xmlns:v="urn:schemas-microsoft-com:vml" xmlns:wp14="http://schemas.microsoft.com/office/word/2010/wordprocessingDrawing" xmlns:wp="http://schemas.openxmlformats.org/drawingml/2006/wordprocessingDrawing" xmlns:w10="urn:schemas-microsoft-com:office:word" xmlns:w="http://schemas.openxmlformats.org/wordprocessingml/2006/main" xmlns:w14="http://schemas.microsoft.com/office/word/2010/wordml" xmlns:w15="http://schemas.microsoft.com/office/word/2012/wordml" xmlns:w16cex="http://schemas.microsoft.com/office/word/2018/wordml/cex" xmlns:w16cid="http://schemas.microsoft.com/office/word/2016/wordml/cid" xmlns:w16="http://schemas.microsoft.com/office/word/2018/wordml" xmlns:w16sdtdh="http://schemas.microsoft.com/office/word/2020/wordml/sdtdatahash" xmlns:w16se="http://schemas.microsoft.com/office/word/2015/wordml/symex" xmlns:wpg="http://schemas.microsoft.com/office/word/2010/wordprocessingGroup" xmlns:wpi="http://schemas.microsoft.com/office/word/2010/wordprocessingInk" xmlns:wne="http://schemas.microsoft.com/office/word/2006/wordml" xmlns:wps="http://schemas.microsoft.com/office/word/2010/wordprocessingShape" mc:Ignorable="w14 w15 w16se w16cid w16 w16cex w16sdtdh wp14">
-  <w15:commentEx w15:paraId="3A969A07" w15:done="0"/>
-  <w15:commentEx w15:paraId="423D7C11" w15:done="0"/>
-  <w15:commentEx w15:paraId="448E1FEF" w15:done="0"/>
-  <w15:commentEx w15:paraId="4DF62AE2" w15:done="0"/>
-  <w15:commentEx w15:paraId="261A0829" w15:done="0"/>
-  <w15:commentEx w15:paraId="3005A75C" w15:done="0"/>
-</w15:commentsEx>
-</file>
-
-<file path=word/commentsExtensible.xml><?xml version="1.0" encoding="utf-8"?>
-<w16cex:commentsExtensible xmlns:wpc="http://schemas.microsoft.com/office/word/2010/wordprocessingCanvas" xmlns:cx="http://schemas.microsoft.com/office/drawing/2014/chartex" xmlns:cx1="http://schemas.microsoft.com/office/drawing/2015/9/8/chartex" xmlns:cx2="http://schemas.microsoft.com/office/drawing/2015/10/21/chartex" xmlns:cx3="http://schemas.microsoft.com/office/drawing/2016/5/9/chartex" xmlns:cx4="http://schemas.microsoft.com/office/drawing/2016/5/10/chartex" xmlns:cx5="http://schemas.microsoft.com/office/drawing/2016/5/11/chartex" xmlns:cx6="http://schemas.microsoft.com/office/drawing/2016/5/12/chartex" xmlns:cx7="http://schemas.microsoft.com/office/drawing/2016/5/13/chartex" xmlns:cx8="http://schemas.microsoft.com/office/drawing/2016/5/14/chartex" xmlns:mc="http://schemas.openxmlformats.org/markup-compatibility/2006" xmlns:aink="http://schemas.microsoft.com/office/drawing/2016/ink" xmlns:am3d="http://schemas.microsoft.com/office/drawing/2017/model3d" xmlns:o="urn:schemas-microsoft-com:office:office" xmlns:oel="http://schemas.microsoft.com/office/2019/extlst" xmlns:r="http://schemas.openxmlformats.org/officeDocument/2006/relationships" xmlns:m="http://schemas.openxmlformats.org/officeDocument/2006/math" xmlns:v="urn:schemas-microsoft-com:vml" xmlns:wp14="http://schemas.microsoft.com/office/word/2010/wordprocessingDrawing" xmlns:wp="http://schemas.openxmlformats.org/drawingml/2006/wordprocessingDrawing" xmlns:w10="urn:schemas-microsoft-com:office:word" xmlns:w="http://schemas.openxmlformats.org/wordprocessingml/2006/main" xmlns:w14="http://schemas.microsoft.com/office/word/2010/wordml" xmlns:w15="http://schemas.microsoft.com/office/word/2012/wordml" xmlns:w16cex="http://schemas.microsoft.com/office/word/2018/wordml/cex" xmlns:w16cid="http://schemas.microsoft.com/office/word/2016/wordml/cid" xmlns:w16="http://schemas.microsoft.com/office/word/2018/wordml" xmlns:w16sdtdh="http://schemas.microsoft.com/office/word/2020/wordml/sdtdatahash" xmlns:w16se="http://schemas.microsoft.com/office/word/2015/wordml/symex" xmlns:wpg="http://schemas.microsoft.com/office/word/2010/wordprocessingGroup" xmlns:wpi="http://schemas.microsoft.com/office/word/2010/wordprocessingInk" xmlns:wne="http://schemas.microsoft.com/office/word/2006/wordml" xmlns:wps="http://schemas.microsoft.com/office/word/2010/wordprocessingShape" mc:Ignorable="w14 w15 w16se w16cid w16 w16cex w16sdtdh wp14">
-  <w16cex:commentExtensible w16cex:durableId="267C7372" w16cex:dateUtc="2022-07-15T21:14:00Z"/>
-  <w16cex:commentExtensible w16cex:durableId="267C733A" w16cex:dateUtc="2022-07-15T21:14:00Z"/>
-  <w16cex:commentExtensible w16cex:durableId="267C73A3" w16cex:dateUtc="2022-07-15T21:15:00Z"/>
-  <w16cex:commentExtensible w16cex:durableId="267C73BB" w16cex:dateUtc="2022-07-15T21:16:00Z"/>
-  <w16cex:commentExtensible w16cex:durableId="267C741F" w16cex:dateUtc="2022-07-15T21:17:00Z"/>
-  <w16cex:commentExtensible w16cex:durableId="267C746A" w16cex:dateUtc="2022-07-15T21:19:00Z"/>
-</w16cex:commentsExtensible>
-</file>
-
-<file path=word/commentsIds.xml><?xml version="1.0" encoding="utf-8"?>
-<w16cid:commentsIds xmlns:wpc="http://schemas.microsoft.com/office/word/2010/wordprocessingCanvas" xmlns:cx="http://schemas.microsoft.com/office/drawing/2014/chartex" xmlns:cx1="http://schemas.microsoft.com/office/drawing/2015/9/8/chartex" xmlns:cx2="http://schemas.microsoft.com/office/drawing/2015/10/21/chartex" xmlns:cx3="http://schemas.microsoft.com/office/drawing/2016/5/9/chartex" xmlns:cx4="http://schemas.microsoft.com/office/drawing/2016/5/10/chartex" xmlns:cx5="http://schemas.microsoft.com/office/drawing/2016/5/11/chartex" xmlns:cx6="http://schemas.microsoft.com/office/drawing/2016/5/12/chartex" xmlns:cx7="http://schemas.microsoft.com/office/drawing/2016/5/13/chartex" xmlns:cx8="http://schemas.microsoft.com/office/drawing/2016/5/14/chartex" xmlns:mc="http://schemas.openxmlformats.org/markup-compatibility/2006" xmlns:aink="http://schemas.microsoft.com/office/drawing/2016/ink" xmlns:am3d="http://schemas.microsoft.com/office/drawing/2017/model3d" xmlns:o="urn:schemas-microsoft-com:office:office" xmlns:oel="http://schemas.microsoft.com/office/2019/extlst" xmlns:r="http://schemas.openxmlformats.org/officeDocument/2006/relationships" xmlns:m="http://schemas.openxmlformats.org/officeDocument/2006/math" xmlns:v="urn:schemas-microsoft-com:vml" xmlns:wp14="http://schemas.microsoft.com/office/word/2010/wordprocessingDrawing" xmlns:wp="http://schemas.openxmlformats.org/drawingml/2006/wordprocessingDrawing" xmlns:w10="urn:schemas-microsoft-com:office:word" xmlns:w="http://schemas.openxmlformats.org/wordprocessingml/2006/main" xmlns:w14="http://schemas.microsoft.com/office/word/2010/wordml" xmlns:w15="http://schemas.microsoft.com/office/word/2012/wordml" xmlns:w16cex="http://schemas.microsoft.com/office/word/2018/wordml/cex" xmlns:w16cid="http://schemas.microsoft.com/office/word/2016/wordml/cid" xmlns:w16="http://schemas.microsoft.com/office/word/2018/wordml" xmlns:w16sdtdh="http://schemas.microsoft.com/office/word/2020/wordml/sdtdatahash" xmlns:w16se="http://schemas.microsoft.com/office/word/2015/wordml/symex" xmlns:wpg="http://schemas.microsoft.com/office/word/2010/wordprocessingGroup" xmlns:wpi="http://schemas.microsoft.com/office/word/2010/wordprocessingInk" xmlns:wne="http://schemas.microsoft.com/office/word/2006/wordml" xmlns:wps="http://schemas.microsoft.com/office/word/2010/wordprocessingShape" mc:Ignorable="w14 w15 w16se w16cid w16 w16cex w16sdtdh wp14">
-  <w16cid:commentId w16cid:paraId="3A969A07" w16cid:durableId="267C7372"/>
-  <w16cid:commentId w16cid:paraId="423D7C11" w16cid:durableId="267C733A"/>
-  <w16cid:commentId w16cid:paraId="448E1FEF" w16cid:durableId="267C73A3"/>
-  <w16cid:commentId w16cid:paraId="4DF62AE2" w16cid:durableId="267C73BB"/>
-  <w16cid:commentId w16cid:paraId="261A0829" w16cid:durableId="267C741F"/>
-  <w16cid:commentId w16cid:paraId="3005A75C" w16cid:durableId="267C746A"/>
-</w16cid:commentsIds>
-</file>
-
-<file path=word/people.xml><?xml version="1.0" encoding="utf-8"?>
-<w15:people xmlns:wpc="http://schemas.microsoft.com/office/word/2010/wordprocessingCanvas" xmlns:cx="http://schemas.microsoft.com/office/drawing/2014/chartex" xmlns:cx1="http://schemas.microsoft.com/office/drawing/2015/9/8/chartex" xmlns:cx2="http://schemas.microsoft.com/office/drawing/2015/10/21/chartex" xmlns:cx3="http://schemas.microsoft.com/office/drawing/2016/5/9/chartex" xmlns:cx4="http://schemas.microsoft.com/office/drawing/2016/5/10/chartex" xmlns:cx5="http://schemas.microsoft.com/office/drawing/2016/5/11/chartex" xmlns:cx6="http://schemas.microsoft.com/office/drawing/2016/5/12/chartex" xmlns:cx7="http://schemas.microsoft.com/office/drawing/2016/5/13/chartex" xmlns:cx8="http://schemas.microsoft.com/office/drawing/2016/5/14/chartex" xmlns:mc="http://schemas.openxmlformats.org/markup-compatibility/2006" xmlns:aink="http://schemas.microsoft.com/office/drawing/2016/ink" xmlns:am3d="http://schemas.microsoft.com/office/drawing/2017/model3d" xmlns:o="urn:schemas-microsoft-com:office:office" xmlns:oel="http://schemas.microsoft.com/office/2019/extlst" xmlns:r="http://schemas.openxmlformats.org/officeDocument/2006/relationships" xmlns:m="http://schemas.openxmlformats.org/officeDocument/2006/math" xmlns:v="urn:schemas-microsoft-com:vml" xmlns:wp14="http://schemas.microsoft.com/office/word/2010/wordprocessingDrawing" xmlns:wp="http://schemas.openxmlformats.org/drawingml/2006/wordprocessingDrawing" xmlns:w10="urn:schemas-microsoft-com:office:word" xmlns:w="http://schemas.openxmlformats.org/wordprocessingml/2006/main" xmlns:w14="http://schemas.microsoft.com/office/word/2010/wordml" xmlns:w15="http://schemas.microsoft.com/office/word/2012/wordml" xmlns:w16cex="http://schemas.microsoft.com/office/word/2018/wordml/cex" xmlns:w16cid="http://schemas.microsoft.com/office/word/2016/wordml/cid" xmlns:w16="http://schemas.microsoft.com/office/word/2018/wordml" xmlns:w16sdtdh="http://schemas.microsoft.com/office/word/2020/wordml/sdtdatahash" xmlns:w16se="http://schemas.microsoft.com/office/word/2015/wordml/symex" xmlns:wpg="http://schemas.microsoft.com/office/word/2010/wordprocessingGroup" xmlns:wpi="http://schemas.microsoft.com/office/word/2010/wordprocessingInk" xmlns:wne="http://schemas.microsoft.com/office/word/2006/wordml" xmlns:wps="http://schemas.microsoft.com/office/word/2010/wordprocessingShape" mc:Ignorable="w14 w15 w16se w16cid w16 w16cex w16sdtdh wp14">
-  <w15:person w15:author="Peter Šípoš">
-    <w15:presenceInfo w15:providerId="None" w15:userId="Peter Šípoš"/>
-  </w15:person>
-</w15:people>
 </file>
 
 <file path=word/styles.xml><?xml version="1.0" encoding="utf-8"?>

</xml_diff>

<commit_message>
Fixed bugs in Email template (unclosed html tags). Added creation of temp copy of email template, its population and deletion.
</commit_message>
<xml_diff>
--- a/Email template.docx
+++ b/Email template.docx
@@ -267,6 +267,12 @@
       <w:r>
         <w:rPr>
           <w:b/>
+        </w:rPr>
+        <w:t>&gt;</w:t>
+      </w:r>
+      <w:r>
+        <w:rPr>
+          <w:b/>
           <w:bCs/>
           <w:lang w:val="sk-SK"/>
         </w:rPr>
@@ -382,10 +388,43 @@
       <w:r>
         <w:rPr>
           <w:b/>
-          <w:color w:val="222222"/>
-          <w:highlight w:val="white"/>
-        </w:rPr>
-        <w:t>{{Tábor - obec}}</w:t>
+          <w:bCs/>
+          <w:color w:val="222222"/>
+          <w:highlight w:val="white"/>
+          <w:lang w:val="en-US"/>
+        </w:rPr>
+        <w:t>&lt;b&gt;</w:t>
+      </w:r>
+      <w:r>
+        <w:rPr>
+          <w:b/>
+          <w:color w:val="222222"/>
+          <w:highlight w:val="white"/>
+        </w:rPr>
+        <w:t>{{</w:t>
+      </w:r>
+      <w:r>
+        <w:rPr>
+          <w:b/>
+          <w:color w:val="222222"/>
+        </w:rPr>
+        <w:t>Tábor - obec</w:t>
+      </w:r>
+      <w:r>
+        <w:rPr>
+          <w:b/>
+          <w:color w:val="222222"/>
+          <w:highlight w:val="white"/>
+        </w:rPr>
+        <w:t>}}</w:t>
+      </w:r>
+      <w:r>
+        <w:rPr>
+          <w:b/>
+          <w:color w:val="222222"/>
+          <w:highlight w:val="white"/>
+        </w:rPr>
+        <w:t>&lt;/b&gt;</w:t>
       </w:r>
       <w:r>
         <w:rPr>
@@ -406,18 +445,23 @@
       <w:r>
         <w:rPr>
           <w:b/>
-          <w:color w:val="222222"/>
-          <w:highlight w:val="white"/>
-        </w:rPr>
-        <w:t xml:space="preserve">{{Tábor - </w:t>
-      </w:r>
-      <w:r>
-        <w:rPr>
-          <w:b/>
-          <w:color w:val="222222"/>
-          <w:highlight w:val="white"/>
-        </w:rPr>
-        <w:t>súradnice</w:t>
+        </w:rPr>
+        <w:t>&gt;</w:t>
+      </w:r>
+      <w:r>
+        <w:rPr>
+          <w:b/>
+          <w:color w:val="222222"/>
+          <w:highlight w:val="white"/>
+        </w:rPr>
+        <w:t>{{</w:t>
+      </w:r>
+      <w:r>
+        <w:rPr>
+          <w:b/>
+          <w:color w:val="222222"/>
+        </w:rPr>
+        <w:t>Tábor - súradnice</w:t>
       </w:r>
       <w:r>
         <w:rPr>
@@ -545,6 +589,13 @@
       </w:r>
       <w:r>
         <w:t xml:space="preserve"> môže v prípade nutnosti účastníkovi </w:t>
+      </w:r>
+      <w:r>
+        <w:rPr>
+          <w:b/>
+          <w:bCs/>
+        </w:rPr>
+        <w:t>&lt;b&gt;</w:t>
       </w:r>
       <w:r>
         <w:rPr>
@@ -619,21 +670,7 @@
           <w:color w:val="222222"/>
           <w:highlight w:val="white"/>
         </w:rPr>
-        <w:t xml:space="preserve">{{Tábor - </w:t>
-      </w:r>
-      <w:r>
-        <w:rPr>
-          <w:color w:val="222222"/>
-          <w:highlight w:val="white"/>
-        </w:rPr>
-        <w:t>web</w:t>
-      </w:r>
-      <w:r>
-        <w:rPr>
-          <w:color w:val="222222"/>
-          <w:highlight w:val="white"/>
-        </w:rPr>
-        <w:t>}}</w:t>
+        <w:t>{{Tábor - web}}</w:t>
       </w:r>
       <w:r>
         <w:t>"&gt;našej zborovej stránke.&lt;/a&gt;&lt;/p&gt;</w:t>
@@ -662,23 +699,7 @@
           <w:color w:val="222222"/>
           <w:highlight w:val="white"/>
         </w:rPr>
-        <w:t>{{</w:t>
-      </w:r>
-      <w:r>
-        <w:rPr>
-          <w:bCs/>
-          <w:color w:val="222222"/>
-          <w:highlight w:val="white"/>
-        </w:rPr>
-        <w:t>Vodca</w:t>
-      </w:r>
-      <w:r>
-        <w:rPr>
-          <w:bCs/>
-          <w:color w:val="222222"/>
-          <w:highlight w:val="white"/>
-        </w:rPr>
-        <w:t xml:space="preserve"> - </w:t>
+        <w:t xml:space="preserve">{{Vodca - </w:t>
       </w:r>
       <w:r>
         <w:rPr>

</xml_diff>

<commit_message>
Switched to using alternate method of converting .docx files do Google doc that doesn't require manual enablement of Drive API. Minor edits to the text on the email template.
</commit_message>
<xml_diff>
--- a/Email template.docx
+++ b/Email template.docx
@@ -38,21 +38,7 @@
         <w:rPr>
           <w:color w:val="93C47D"/>
         </w:rPr>
-        <w:t xml:space="preserve">&lt;!-- Toto sú komentáre, ktoré sa v </w:t>
-      </w:r>
-      <w:proofErr w:type="spellStart"/>
-      <w:r>
-        <w:rPr>
-          <w:color w:val="93C47D"/>
-        </w:rPr>
-        <w:t>emaili</w:t>
-      </w:r>
-      <w:proofErr w:type="spellEnd"/>
-      <w:r>
-        <w:rPr>
-          <w:color w:val="93C47D"/>
-        </w:rPr>
-        <w:t xml:space="preserve"> nezobrazia --&gt;</w:t>
+        <w:t>&lt;!-- Toto sú komentáre, ktoré sa v emaili nezobrazia --&gt;</w:t>
       </w:r>
     </w:p>
     <w:p>
@@ -79,119 +65,49 @@
         <w:rPr>
           <w:color w:val="93C47D"/>
         </w:rPr>
-        <w:t xml:space="preserve">&lt;!-- Medzery medzi textom sa vo výsledku nijak nezobrazujú, takže nevadí ani väčší počet medzier pred prvým reálnym paragrafom (ako je to v tomto prípade). Ku textom sa </w:t>
-      </w:r>
-      <w:proofErr w:type="spellStart"/>
-      <w:r>
+        <w:t>&lt;!-- Medzery medzi textom sa vo výsledku nijak nezobrazujú, takže nevadí ani väčší počet medzier pred prvým reálnym paragrafom (ako je to v tomto prípade). Ku textom sa spracujúci script naozaj správa ako HTML kódu --&gt;</w:t>
+      </w:r>
+    </w:p>
+    <w:p>
+      <w:pPr>
         <w:rPr>
           <w:color w:val="93C47D"/>
         </w:rPr>
-        <w:t>spracujúci</w:t>
-      </w:r>
-      <w:proofErr w:type="spellEnd"/>
+      </w:pPr>
       <w:r>
         <w:rPr>
           <w:color w:val="93C47D"/>
         </w:rPr>
-        <w:t xml:space="preserve"> </w:t>
-      </w:r>
-      <w:proofErr w:type="spellStart"/>
-      <w:r>
+        <w:t>&lt;!-- Pre zobrazenie boldom je daný text nutné začať &lt;b&gt; ukončiť &lt;/b&gt; tagom --&gt;</w:t>
+      </w:r>
+    </w:p>
+    <w:p>
+      <w:pPr>
         <w:rPr>
           <w:color w:val="93C47D"/>
         </w:rPr>
-        <w:t>script</w:t>
-      </w:r>
-      <w:proofErr w:type="spellEnd"/>
+      </w:pPr>
       <w:r>
         <w:rPr>
           <w:color w:val="93C47D"/>
         </w:rPr>
-        <w:t xml:space="preserve"> naozaj správa ako HTML kódu --&gt;</w:t>
-      </w:r>
-    </w:p>
+        <w:t>&lt;!-- Pre odriadkovanie (“enter na konci riadku”/prázdny riadok) slúži tag &lt;br&gt; ktorý nemá ukončovací tag --&gt;</w:t>
+      </w:r>
+    </w:p>
+    <w:p/>
+    <w:p>
+      <w:r>
+        <w:t>&lt;p&gt;Dobrý deň,&lt;/p&gt;</w:t>
+      </w:r>
+    </w:p>
+    <w:p/>
     <w:p>
       <w:pPr>
         <w:rPr>
-          <w:color w:val="93C47D"/>
+          <w:b/>
         </w:rPr>
       </w:pPr>
       <w:r>
-        <w:rPr>
-          <w:color w:val="93C47D"/>
-        </w:rPr>
-        <w:t xml:space="preserve">&lt;!-- Pre zobrazenie </w:t>
-      </w:r>
-      <w:proofErr w:type="spellStart"/>
-      <w:r>
-        <w:rPr>
-          <w:color w:val="93C47D"/>
-        </w:rPr>
-        <w:t>boldom</w:t>
-      </w:r>
-      <w:proofErr w:type="spellEnd"/>
-      <w:r>
-        <w:rPr>
-          <w:color w:val="93C47D"/>
-        </w:rPr>
-        <w:t xml:space="preserve"> je daný text nutné začať &lt;b&gt; ukončiť &lt;/b&gt; tagom --&gt;</w:t>
-      </w:r>
-    </w:p>
-    <w:p>
-      <w:pPr>
-        <w:rPr>
-          <w:color w:val="93C47D"/>
-        </w:rPr>
-      </w:pPr>
-      <w:r>
-        <w:rPr>
-          <w:color w:val="93C47D"/>
-        </w:rPr>
-        <w:t xml:space="preserve">&lt;!-- Pre </w:t>
-      </w:r>
-      <w:proofErr w:type="spellStart"/>
-      <w:r>
-        <w:rPr>
-          <w:color w:val="93C47D"/>
-        </w:rPr>
-        <w:t>odriadkovanie</w:t>
-      </w:r>
-      <w:proofErr w:type="spellEnd"/>
-      <w:r>
-        <w:rPr>
-          <w:color w:val="93C47D"/>
-        </w:rPr>
-        <w:t xml:space="preserve"> (“</w:t>
-      </w:r>
-      <w:proofErr w:type="spellStart"/>
-      <w:r>
-        <w:rPr>
-          <w:color w:val="93C47D"/>
-        </w:rPr>
-        <w:t>enter</w:t>
-      </w:r>
-      <w:proofErr w:type="spellEnd"/>
-      <w:r>
-        <w:rPr>
-          <w:color w:val="93C47D"/>
-        </w:rPr>
-        <w:t xml:space="preserve"> na konci riadku”/prázdny riadok) slúži tag &lt;br&gt; ktorý nemá ukončovací tag --&gt;</w:t>
-      </w:r>
-    </w:p>
-    <w:p/>
-    <w:p>
-      <w:r>
-        <w:t>&lt;p&gt;Dobrý deň,&lt;/p&gt;</w:t>
-      </w:r>
-    </w:p>
-    <w:p/>
-    <w:p>
-      <w:pPr>
-        <w:rPr>
-          <w:b/>
-        </w:rPr>
-      </w:pPr>
-      <w:r>
         <w:t>&lt;p&gt;ďakujeme za prihlásenie na náš skautský tábo</w:t>
       </w:r>
       <w:r>
@@ -213,21 +129,7 @@
         <w:rPr>
           <w:b/>
         </w:rPr>
-        <w:t xml:space="preserve">&lt;b&gt;vyhlásenie o </w:t>
-      </w:r>
-      <w:proofErr w:type="spellStart"/>
-      <w:r>
-        <w:rPr>
-          <w:b/>
-        </w:rPr>
-        <w:t>bezinfekčnosti</w:t>
-      </w:r>
-      <w:proofErr w:type="spellEnd"/>
-      <w:r>
-        <w:rPr>
-          <w:b/>
-        </w:rPr>
-        <w:t xml:space="preserve"> (vypĺňa zákonný zástupca)&lt;/b&gt; </w:t>
+        <w:t xml:space="preserve">&lt;b&gt;vyhlásenie o bezinfekčnosti (vypĺňa zákonný zástupca)&lt;/b&gt; </w:t>
       </w:r>
       <w:r>
         <w:t xml:space="preserve">a štvrtú stranu </w:t>
@@ -302,6 +204,11 @@
       </w:r>
     </w:p>
     <w:p>
+      <w:pPr>
+        <w:rPr>
+          <w:lang w:val="sk-SK"/>
+        </w:rPr>
+      </w:pPr>
       <w:r>
         <w:rPr>
           <w:b/>
@@ -314,52 +221,71 @@
           <w:iCs/>
           <w:lang w:val="sk-SK"/>
         </w:rPr>
-        <w:t>„</w:t>
-      </w:r>
-      <w:proofErr w:type="spellStart"/>
+        <w:t xml:space="preserve">„Tabor {{Rok}}, </w:t>
+      </w:r>
+      <w:bookmarkStart w:id="0" w:name="_Hlk125239235"/>
       <w:r>
         <w:rPr>
           <w:b/>
           <w:iCs/>
           <w:lang w:val="sk-SK"/>
         </w:rPr>
-        <w:t>Tabor</w:t>
-      </w:r>
-      <w:proofErr w:type="spellEnd"/>
+        <w:t>{{Meno}} {{Priezvisko}}</w:t>
+      </w:r>
+      <w:bookmarkEnd w:id="0"/>
       <w:r>
         <w:rPr>
           <w:b/>
           <w:iCs/>
           <w:lang w:val="sk-SK"/>
         </w:rPr>
-        <w:t xml:space="preserve"> {{Rok}}, </w:t>
-      </w:r>
-      <w:bookmarkStart w:id="0" w:name="_Hlk125239235"/>
+        <w:t>, {{Rok narodenia účastn</w:t>
+      </w:r>
       <w:r>
         <w:rPr>
           <w:b/>
           <w:iCs/>
           <w:lang w:val="sk-SK"/>
         </w:rPr>
-        <w:t>{{Meno}} {{Priezvisko}}</w:t>
-      </w:r>
-      <w:bookmarkEnd w:id="0"/>
-      <w:r>
-        <w:rPr>
-          <w:b/>
-          <w:iCs/>
+        <w:t>íka}}“</w:t>
+      </w:r>
+      <w:r>
+        <w:rPr>
+          <w:b/>
           <w:lang w:val="sk-SK"/>
         </w:rPr>
-        <w:t>, {{Rok narodenia účastníka}}“</w:t>
-      </w:r>
-      <w:r>
-        <w:rPr>
-          <w:b/>
-        </w:rPr>
         <w:t>&lt;/b&gt;</w:t>
       </w:r>
       <w:r>
-        <w:t>.&lt;/p&gt;</w:t>
+        <w:rPr>
+          <w:lang w:val="sk-SK"/>
+        </w:rPr>
+        <w:t>.</w:t>
+      </w:r>
+      <w:r>
+        <w:rPr>
+          <w:lang w:val="sk-SK"/>
+        </w:rPr>
+        <w:t>&lt;br&gt;</w:t>
+      </w:r>
+    </w:p>
+    <w:p>
+      <w:pPr>
+        <w:rPr>
+          <w:lang w:val="sk-SK"/>
+        </w:rPr>
+      </w:pPr>
+      <w:r>
+        <w:rPr>
+          <w:lang w:val="sk-SK"/>
+        </w:rPr>
+        <w:t>Platbu môžete uskutočniť napr. aj pomocou nasnímania QR kódu v priloženej prihláške.</w:t>
+      </w:r>
+      <w:r>
+        <w:rPr>
+          <w:lang w:val="sk-SK"/>
+        </w:rPr>
+        <w:t>&lt;/p&gt;</w:t>
       </w:r>
     </w:p>
     <w:p/>
@@ -485,15 +411,7 @@
         <w:t>&lt;/b&gt;</w:t>
       </w:r>
       <w:r>
-        <w:t xml:space="preserve"> - stačí ich skopírovať napríklad do Google </w:t>
-      </w:r>
-      <w:proofErr w:type="spellStart"/>
-      <w:r>
-        <w:t>Maps</w:t>
-      </w:r>
-      <w:proofErr w:type="spellEnd"/>
-      <w:r>
-        <w:t xml:space="preserve"> a mapy Vám ukážu presnú polohu táboriska. Tú z bezpečnostných dôvodov nikde verejne neuvádzame a teda ju nenájdete ani na našej webstránke. Preto Vás prosíme,</w:t>
+        <w:t xml:space="preserve"> - stačí ich skopírovať napríklad do Google Maps a mapy Vám ukážu presnú polohu táboriska. Tú z bezpečnostných dôvodov nikde verejne neuvádzame a teda ju nenájdete ani na našej webstránke. Preto Vás prosíme,</w:t>
       </w:r>
       <w:r>
         <w:rPr>
@@ -545,12 +463,15 @@
         <w:t xml:space="preserve"> &lt;b&gt;vylúčený&lt;/b&gt;</w:t>
       </w:r>
       <w:r>
-        <w:t xml:space="preserve"> bez nároku na vrátenie účastníckeho poplatku. Ďalej súhlasím, že prípadný nevyčerpaný zostatok účastníckeho poplatku môže byť predisponovaný do príjmu zboru na rozvoj ďalšej činnosti.&lt;br&gt;</w:t>
-      </w:r>
-    </w:p>
-    <w:p>
+        <w:t xml:space="preserve"> bez nároku na vrátenie účastníckeho poplatku. Ďalej súhlasím, že prípadný nevyčerpaný zostatok </w:t>
+      </w:r>
       <w:r>
         <w:lastRenderedPageBreak/>
+        <w:t>účastníckeho poplatku môže byť predisponovaný do príjmu zboru na rozvoj ďalšej činnosti.&lt;br&gt;</w:t>
+      </w:r>
+    </w:p>
+    <w:p>
+      <w:r>
         <w:t xml:space="preserve">3)Poplatok pri neúčasti bude vrátený iba pri udaní vážneho dôvodu, v inom prípade bude </w:t>
       </w:r>
       <w:r>
@@ -655,13 +576,8 @@
         </w:r>
       </w:hyperlink>
       <w:r>
-        <w:t xml:space="preserve">&lt;a </w:t>
-      </w:r>
-      <w:proofErr w:type="spellStart"/>
-      <w:r>
-        <w:t>href</w:t>
-      </w:r>
-      <w:proofErr w:type="spellEnd"/>
+        <w:t>&lt;a href</w:t>
+      </w:r>
       <w:r>
         <w:t>="</w:t>
       </w:r>

</xml_diff>